<commit_message>
Update nos Planos de Gerenciamento e Casos de Uso
</commit_message>
<xml_diff>
--- a/docs/Apoio ao Projeto/Documentos/Documento_de_Recursos_Humanos.docx
+++ b/docs/Apoio ao Projeto/Documentos/Documento_de_Recursos_Humanos.docx
@@ -69,9 +69,9 @@
         <w:tblLook w:val="04A0" w:firstRow="1" w:lastRow="0" w:firstColumn="1" w:lastColumn="0" w:noHBand="0" w:noVBand="1"/>
       </w:tblPr>
       <w:tblGrid>
-        <w:gridCol w:w="1392"/>
-        <w:gridCol w:w="5505"/>
-        <w:gridCol w:w="3449"/>
+        <w:gridCol w:w="1391"/>
+        <w:gridCol w:w="5410"/>
+        <w:gridCol w:w="3395"/>
       </w:tblGrid>
       <w:tr>
         <w:tc>
@@ -315,18 +315,16 @@
           <w:szCs w:val="20"/>
         </w:rPr>
       </w:pPr>
-      <w:bookmarkStart w:id="1" w:name="_GoBack"/>
-      <w:bookmarkEnd w:id="1"/>
     </w:p>
     <w:tbl>
       <w:tblPr>
-        <w:tblStyle w:val="TabeladeGrade2-nfase3"/>
+        <w:tblStyle w:val="TabelaSimples1"/>
         <w:tblW w:w="5000" w:type="pct"/>
         <w:tblLook w:val="0000" w:firstRow="0" w:lastRow="0" w:firstColumn="0" w:lastColumn="0" w:noHBand="0" w:noVBand="0"/>
       </w:tblPr>
       <w:tblGrid>
-        <w:gridCol w:w="2153"/>
-        <w:gridCol w:w="8269"/>
+        <w:gridCol w:w="2106"/>
+        <w:gridCol w:w="8090"/>
       </w:tblGrid>
       <w:tr>
         <w:trPr>
@@ -430,15 +428,17 @@
                 <w:sz w:val="22"/>
                 <w:szCs w:val="22"/>
               </w:rPr>
-              <w:t>Responsável por solicitar a criação dos ambientes dos projetos, autorizar Requisições de Mudança, acompanhar resolução de defeitos de IC, validar adaptações no repositório e demais ferramentas de apoio, distribuir e acompanhar execução das tarefas que envo</w:t>
-            </w:r>
-            <w:r>
-              <w:rPr>
-                <w:rFonts w:asciiTheme="majorHAnsi" w:eastAsia="Verdana" w:hAnsiTheme="majorHAnsi" w:cstheme="majorHAnsi"/>
-                <w:sz w:val="22"/>
-                <w:szCs w:val="22"/>
-              </w:rPr>
-              <w:t>lvam criação/atualização de artefatos no repositório, realizar análises de impacto com o apoio do gerente de configuração e apoiar a execução do processo de GCO pela equipe do projeto.</w:t>
+              <w:t xml:space="preserve">Responsável por solicitar a criação dos ambientes dos projetos, autorizar Requisições de Mudança, acompanhar resolução de defeitos de IC, validar adaptações no repositório e demais ferramentas de apoio, distribuir e acompanhar execução das tarefas que </w:t>
+            </w:r>
+            <w:bookmarkStart w:id="1" w:name="_GoBack"/>
+            <w:bookmarkEnd w:id="1"/>
+            <w:r>
+              <w:rPr>
+                <w:rFonts w:asciiTheme="majorHAnsi" w:eastAsia="Verdana" w:hAnsiTheme="majorHAnsi" w:cstheme="majorHAnsi"/>
+                <w:sz w:val="22"/>
+                <w:szCs w:val="22"/>
+              </w:rPr>
+              <w:t>envolvam criação/atualização de artefatos no repositório, realizar análises de impacto com o apoio do gerente de configuração e apoiar a execução do processo de GCO pela equipe do projeto.</w:t>
             </w:r>
           </w:p>
         </w:tc>
@@ -492,31 +492,7 @@
                 <w:sz w:val="22"/>
                 <w:szCs w:val="22"/>
               </w:rPr>
-              <w:t>Responsável por elaborar e manter as Política</w:t>
-            </w:r>
-            <w:r>
-              <w:rPr>
-                <w:rFonts w:asciiTheme="majorHAnsi" w:hAnsiTheme="majorHAnsi" w:cstheme="majorHAnsi"/>
-                <w:sz w:val="22"/>
-                <w:szCs w:val="22"/>
-              </w:rPr>
-              <w:t>s de Gerenciamento de Configuração, desenvolver, manter e divulgar os procedimentos e definir o uso das respectivas ferramentas e avalia os impactos de mudanças, responsável também por criar/adaptar e auditar a correta execução do Processo de GCO pela equi</w:t>
-            </w:r>
-            <w:r>
-              <w:rPr>
-                <w:rFonts w:asciiTheme="majorHAnsi" w:hAnsiTheme="majorHAnsi" w:cstheme="majorHAnsi"/>
-                <w:sz w:val="22"/>
-                <w:szCs w:val="22"/>
-              </w:rPr>
-              <w:t>pe do projeto, realizar verificações nos artefatos em relação aos critérios de GCO, comunicar a equipe do projeto e envolvidos interessados em relação às entregas efetuadas, defeitos de GCO e liberação de artefatos para atualização após aprovação de Requis</w:t>
-            </w:r>
-            <w:r>
-              <w:rPr>
-                <w:rFonts w:asciiTheme="majorHAnsi" w:hAnsiTheme="majorHAnsi" w:cstheme="majorHAnsi"/>
-                <w:sz w:val="22"/>
-                <w:szCs w:val="22"/>
-              </w:rPr>
-              <w:t>ição de Mudança.</w:t>
+              <w:t>Responsável por elaborar e manter as Políticas de Gerenciamento de Configuração, desenvolver, manter e divulgar os procedimentos e definir o uso das respectivas ferramentas e avalia os impactos de mudanças, responsável também por criar/adaptar e auditar a correta execução do Processo de GCO pela equipe do projeto, realizar verificações nos artefatos em relação aos critérios de GCO, comunicar a equipe do projeto e envolvidos interessados em relação às entregas efetuadas, defeitos de GCO e liberação de artefatos para atualização após aprovação de Requisição de Mudança.</w:t>
             </w:r>
           </w:p>
         </w:tc>
@@ -621,15 +597,7 @@
                 <w:sz w:val="22"/>
                 <w:szCs w:val="22"/>
               </w:rPr>
-              <w:t xml:space="preserve">Responsável por criar os processos de cada gerenciamento definido e os </w:t>
-            </w:r>
-            <w:r>
-              <w:rPr>
-                <w:rFonts w:asciiTheme="majorHAnsi" w:eastAsia="Verdana" w:hAnsiTheme="majorHAnsi" w:cstheme="majorHAnsi"/>
-                <w:sz w:val="22"/>
-                <w:szCs w:val="22"/>
-              </w:rPr>
-              <w:t>planos de gerenciamento, onde se detalha os processos.</w:t>
+              <w:t>Responsável por criar os processos de cada gerenciamento definido e os planos de gerenciamento, onde se detalha os processos.</w:t>
             </w:r>
           </w:p>
         </w:tc>
@@ -681,15 +649,7 @@
                 <w:sz w:val="22"/>
                 <w:szCs w:val="22"/>
               </w:rPr>
-              <w:t xml:space="preserve">Gerencia os requisitos do produto e dos componentes do produto do projeto, especificando os requisitos e identifica a inconsistências entre os requisitos, os planos do projeto e </w:t>
-            </w:r>
-            <w:r>
-              <w:rPr>
-                <w:rFonts w:asciiTheme="majorHAnsi" w:eastAsia="Verdana" w:hAnsiTheme="majorHAnsi" w:cstheme="majorHAnsi"/>
-                <w:sz w:val="22"/>
-                <w:szCs w:val="22"/>
-              </w:rPr>
-              <w:t>os produtos de trabalho do projeto.</w:t>
+              <w:t>Gerencia os requisitos do produto e dos componentes do produto do projeto, especificando os requisitos e identifica a inconsistências entre os requisitos, os planos do projeto e os produtos de trabalho do projeto.</w:t>
             </w:r>
           </w:p>
           <w:p>
@@ -753,15 +713,7 @@
                 <w:sz w:val="22"/>
                 <w:szCs w:val="22"/>
               </w:rPr>
-              <w:t>Profissionais envolvidos na execução do projeto, sob coordenação do Gerente de Projeto, que farão uso do repositório e demais ferramentas de apoio que deverão obedecer ao processo e os critérios de qualidade previstos no Plano de GCO e corrigir defeitos ap</w:t>
-            </w:r>
-            <w:r>
-              <w:rPr>
-                <w:rFonts w:asciiTheme="majorHAnsi" w:hAnsiTheme="majorHAnsi" w:cstheme="majorHAnsi"/>
-                <w:sz w:val="22"/>
-                <w:szCs w:val="22"/>
-              </w:rPr>
-              <w:t>ontados nas revisões de GCO.</w:t>
+              <w:t>Profissionais envolvidos na execução do projeto, sob coordenação do Gerente de Projeto, que farão uso do repositório e demais ferramentas de apoio que deverão obedecer ao processo e os critérios de qualidade previstos no Plano de GCO e corrigir defeitos apontados nas revisões de GCO.</w:t>
             </w:r>
           </w:p>
         </w:tc>
@@ -917,15 +869,7 @@
                 <w:sz w:val="22"/>
                 <w:szCs w:val="22"/>
               </w:rPr>
-              <w:t>Criar protótipos da i</w:t>
-            </w:r>
-            <w:r>
-              <w:rPr>
-                <w:rFonts w:asciiTheme="majorHAnsi" w:hAnsiTheme="majorHAnsi" w:cstheme="majorHAnsi"/>
-                <w:sz w:val="22"/>
-                <w:szCs w:val="22"/>
-              </w:rPr>
-              <w:t>nterface com base nos requisitos levantados pela equipe.</w:t>
+              <w:t>Criar protótipos da interface com base nos requisitos levantados pela equipe.</w:t>
             </w:r>
           </w:p>
         </w:tc>
@@ -1684,9 +1628,7 @@
       <w:tblStyleRowBandSize w:val="1"/>
       <w:tblStyleColBandSize w:val="1"/>
       <w:tblCellMar>
-        <w:top w:w="0" w:type="dxa"/>
         <w:left w:w="70" w:type="dxa"/>
-        <w:bottom w:w="0" w:type="dxa"/>
         <w:right w:w="70" w:type="dxa"/>
       </w:tblCellMar>
     </w:tblPr>
@@ -1846,6 +1788,66 @@
     <w:link w:val="Rodap"/>
     <w:uiPriority w:val="99"/>
     <w:rsid w:val="0095078F"/>
+  </w:style>
+  <w:style w:type="table" w:styleId="TabelaSimples1">
+    <w:name w:val="Plain Table 1"/>
+    <w:basedOn w:val="Tabelanormal"/>
+    <w:uiPriority w:val="41"/>
+    <w:rsid w:val="00235D87"/>
+    <w:tblPr>
+      <w:tblStyleRowBandSize w:val="1"/>
+      <w:tblStyleColBandSize w:val="1"/>
+      <w:tblBorders>
+        <w:top w:val="single" w:sz="4" w:space="0" w:color="BFBFBF" w:themeColor="background1" w:themeShade="BF"/>
+        <w:left w:val="single" w:sz="4" w:space="0" w:color="BFBFBF" w:themeColor="background1" w:themeShade="BF"/>
+        <w:bottom w:val="single" w:sz="4" w:space="0" w:color="BFBFBF" w:themeColor="background1" w:themeShade="BF"/>
+        <w:right w:val="single" w:sz="4" w:space="0" w:color="BFBFBF" w:themeColor="background1" w:themeShade="BF"/>
+        <w:insideH w:val="single" w:sz="4" w:space="0" w:color="BFBFBF" w:themeColor="background1" w:themeShade="BF"/>
+        <w:insideV w:val="single" w:sz="4" w:space="0" w:color="BFBFBF" w:themeColor="background1" w:themeShade="BF"/>
+      </w:tblBorders>
+    </w:tblPr>
+    <w:tblStylePr w:type="firstRow">
+      <w:rPr>
+        <w:b/>
+        <w:bCs/>
+      </w:rPr>
+    </w:tblStylePr>
+    <w:tblStylePr w:type="lastRow">
+      <w:rPr>
+        <w:b/>
+        <w:bCs/>
+      </w:rPr>
+      <w:tblPr/>
+      <w:tcPr>
+        <w:tcBorders>
+          <w:top w:val="double" w:sz="4" w:space="0" w:color="BFBFBF" w:themeColor="background1" w:themeShade="BF"/>
+        </w:tcBorders>
+      </w:tcPr>
+    </w:tblStylePr>
+    <w:tblStylePr w:type="firstCol">
+      <w:rPr>
+        <w:b/>
+        <w:bCs/>
+      </w:rPr>
+    </w:tblStylePr>
+    <w:tblStylePr w:type="lastCol">
+      <w:rPr>
+        <w:b/>
+        <w:bCs/>
+      </w:rPr>
+    </w:tblStylePr>
+    <w:tblStylePr w:type="band1Vert">
+      <w:tblPr/>
+      <w:tcPr>
+        <w:shd w:val="clear" w:color="auto" w:fill="F2F2F2" w:themeFill="background1" w:themeFillShade="F2"/>
+      </w:tcPr>
+    </w:tblStylePr>
+    <w:tblStylePr w:type="band1Horz">
+      <w:tblPr/>
+      <w:tcPr>
+        <w:shd w:val="clear" w:color="auto" w:fill="F2F2F2" w:themeFill="background1" w:themeFillShade="F2"/>
+      </w:tcPr>
+    </w:tblStylePr>
   </w:style>
 </w:styles>
 </file>

</xml_diff>